<commit_message>
Atualizando relatório, falta Screenshots
</commit_message>
<xml_diff>
--- a/Relatório .docx
+++ b/Relatório .docx
@@ -85,6 +85,240 @@
           <w:u w:val="none"/>
         </w:rPr>
       </w:pPr>
+      <w:r>
+        <w:rPr>
+          <w:b w:val="1"/>
+          <w:sz w:val="28"/>
+          <w:szCs w:val="28"/>
+          <w:rtl w:val="0"/>
+        </w:rPr>
+        <w:t xml:space="preserve">Tecnologias utilizadas</w:t>
+      </w:r>
+    </w:p>
+    <w:p>
+      <w:pPr>
+        <w:ind w:left="0" w:firstLine="0"/>
+        <w:rPr>
+          <w:b w:val="1"/>
+          <w:sz w:val="28"/>
+          <w:szCs w:val="28"/>
+        </w:rPr>
+      </w:pPr>
+      <w:r>
+        <w:rPr>
+          <w:rtl w:val="0"/>
+        </w:rPr>
+      </w:r>
+    </w:p>
+    <w:p>
+      <w:pPr>
+        <w:ind w:left="0" w:firstLine="0"/>
+        <w:rPr>
+          <w:sz w:val="24"/>
+          <w:szCs w:val="24"/>
+        </w:rPr>
+      </w:pPr>
+      <w:r>
+        <w:rPr>
+          <w:sz w:val="24"/>
+          <w:szCs w:val="24"/>
+          <w:rtl w:val="0"/>
+        </w:rPr>
+        <w:tab/>
+        <w:t xml:space="preserve">A ferramenta de maior impacto na criação do sistema é o Spring, um framework que auxilia na criação e deploy de sistemas web.</w:t>
+      </w:r>
+    </w:p>
+    <w:p>
+      <w:pPr>
+        <w:ind w:left="0" w:firstLine="0"/>
+        <w:rPr>
+          <w:sz w:val="24"/>
+          <w:szCs w:val="24"/>
+        </w:rPr>
+      </w:pPr>
+      <w:r>
+        <w:rPr>
+          <w:sz w:val="24"/>
+          <w:szCs w:val="24"/>
+          <w:rtl w:val="0"/>
+        </w:rPr>
+        <w:tab/>
+        <w:t xml:space="preserve">Apesar de poder não ser uma tecnologia em si, o uso de classes .jsp foi um grande diferencial no desenvolvimento do sistema, o uso de código Java embutido em HTML, facilita o uso da arquitetura MVC, pois torna possível a chamada de classes diretamente do controller. </w:t>
+      </w:r>
+    </w:p>
+    <w:p>
+      <w:pPr>
+        <w:ind w:left="0" w:firstLine="0"/>
+        <w:rPr>
+          <w:sz w:val="24"/>
+          <w:szCs w:val="24"/>
+        </w:rPr>
+      </w:pPr>
+      <w:r>
+        <w:rPr>
+          <w:sz w:val="24"/>
+          <w:szCs w:val="24"/>
+          <w:rtl w:val="0"/>
+        </w:rPr>
+        <w:tab/>
+        <w:t xml:space="preserve">A estrutura de banco de dados foi implementada com auxílio do Spring data, e os componentes foram gerados e testados por meio do MySQL e do MySQL Workbench.</w:t>
+      </w:r>
+    </w:p>
+    <w:p>
+      <w:pPr>
+        <w:ind w:left="0" w:firstLine="0"/>
+        <w:rPr>
+          <w:sz w:val="24"/>
+          <w:szCs w:val="24"/>
+        </w:rPr>
+      </w:pPr>
+      <w:r>
+        <w:rPr>
+          <w:rtl w:val="0"/>
+        </w:rPr>
+      </w:r>
+    </w:p>
+    <w:p>
+      <w:pPr>
+        <w:numPr>
+          <w:ilvl w:val="0"/>
+          <w:numId w:val="1"/>
+        </w:numPr>
+        <w:ind w:left="720" w:hanging="360"/>
+        <w:rPr>
+          <w:b w:val="1"/>
+          <w:sz w:val="28"/>
+          <w:szCs w:val="28"/>
+          <w:u w:val="none"/>
+        </w:rPr>
+      </w:pPr>
+      <w:r>
+        <w:rPr>
+          <w:b w:val="1"/>
+          <w:sz w:val="28"/>
+          <w:szCs w:val="28"/>
+          <w:rtl w:val="0"/>
+        </w:rPr>
+        <w:t xml:space="preserve">Screenshots da aplicação</w:t>
+      </w:r>
+    </w:p>
+    <w:p>
+      <w:pPr>
+        <w:rPr>
+          <w:b w:val="1"/>
+          <w:sz w:val="28"/>
+          <w:szCs w:val="28"/>
+        </w:rPr>
+      </w:pPr>
+      <w:r>
+        <w:rPr>
+          <w:rtl w:val="0"/>
+        </w:rPr>
+      </w:r>
+    </w:p>
+    <w:p>
+      <w:pPr>
+        <w:rPr>
+          <w:sz w:val="24"/>
+          <w:szCs w:val="24"/>
+        </w:rPr>
+      </w:pPr>
+      <w:r>
+        <w:rPr>
+          <w:b w:val="1"/>
+          <w:sz w:val="28"/>
+          <w:szCs w:val="28"/>
+          <w:rtl w:val="0"/>
+        </w:rPr>
+        <w:tab/>
+      </w:r>
+      <w:r>
+        <w:rPr>
+          <w:sz w:val="24"/>
+          <w:szCs w:val="24"/>
+          <w:rtl w:val="0"/>
+        </w:rPr>
+        <w:t xml:space="preserve">-</w:t>
+      </w:r>
+    </w:p>
+    <w:p>
+      <w:pPr>
+        <w:rPr>
+          <w:sz w:val="24"/>
+          <w:szCs w:val="24"/>
+        </w:rPr>
+      </w:pPr>
+      <w:r>
+        <w:rPr>
+          <w:rtl w:val="0"/>
+        </w:rPr>
+      </w:r>
+    </w:p>
+    <w:p>
+      <w:pPr>
+        <w:numPr>
+          <w:ilvl w:val="0"/>
+          <w:numId w:val="1"/>
+        </w:numPr>
+        <w:ind w:left="720" w:hanging="360"/>
+        <w:rPr>
+          <w:b w:val="1"/>
+          <w:sz w:val="28"/>
+          <w:szCs w:val="28"/>
+          <w:u w:val="none"/>
+        </w:rPr>
+      </w:pPr>
+      <w:r>
+        <w:rPr>
+          <w:b w:val="1"/>
+          <w:sz w:val="28"/>
+          <w:szCs w:val="28"/>
+          <w:rtl w:val="0"/>
+        </w:rPr>
+        <w:t xml:space="preserve">Link do repositório github</w:t>
+      </w:r>
+    </w:p>
+    <w:p>
+      <w:pPr>
+        <w:rPr>
+          <w:b w:val="1"/>
+          <w:sz w:val="28"/>
+          <w:szCs w:val="28"/>
+        </w:rPr>
+      </w:pPr>
+      <w:r>
+        <w:rPr>
+          <w:rtl w:val="0"/>
+        </w:rPr>
+      </w:r>
+    </w:p>
+    <w:p>
+      <w:pPr>
+        <w:rPr>
+          <w:sz w:val="24"/>
+          <w:szCs w:val="24"/>
+        </w:rPr>
+      </w:pPr>
+      <w:r>
+        <w:rPr>
+          <w:sz w:val="24"/>
+          <w:szCs w:val="24"/>
+          <w:rtl w:val="0"/>
+        </w:rPr>
+        <w:tab/>
+      </w:r>
+      <w:hyperlink r:id="rId6">
+        <w:r>
+          <w:rPr>
+            <w:color w:val="1155cc"/>
+            <w:sz w:val="24"/>
+            <w:szCs w:val="24"/>
+            <w:u w:val="single"/>
+            <w:rtl w:val="0"/>
+          </w:rPr>
+          <w:t xml:space="preserve">https://github.com/murilloandrade/GfPessoal/</w:t>
+        </w:r>
+      </w:hyperlink>
       <w:r>
         <w:rPr>
           <w:rtl w:val="0"/>

</xml_diff>